<commit_message>
all files togther updated
</commit_message>
<xml_diff>
--- a/Technical Report.docx
+++ b/Technical Report.docx
@@ -1,6 +1,6 @@
 
 <file path=word/document.xml><?xml version="1.0" encoding="utf-8"?>
-<w:document xmlns:wpc="http://schemas.microsoft.com/office/word/2010/wordprocessingCanvas" xmlns:cx="http://schemas.microsoft.com/office/drawing/2014/chartex" xmlns:cx1="http://schemas.microsoft.com/office/drawing/2015/9/8/chartex" xmlns:mc="http://schemas.openxmlformats.org/markup-compatibility/2006" xmlns:o="urn:schemas-microsoft-com:office:office" xmlns:r="http://schemas.openxmlformats.org/officeDocument/2006/relationships" xmlns:m="http://schemas.openxmlformats.org/officeDocument/2006/math" xmlns:v="urn:schemas-microsoft-com:vml" xmlns:wp14="http://schemas.microsoft.com/office/word/2010/wordprocessingDrawing" xmlns:wp="http://schemas.openxmlformats.org/drawingml/2006/wordprocessingDrawing" xmlns:w10="urn:schemas-microsoft-com:office:word" xmlns:w="http://schemas.openxmlformats.org/wordprocessingml/2006/main" xmlns:w14="http://schemas.microsoft.com/office/word/2010/wordml" xmlns:w15="http://schemas.microsoft.com/office/word/2012/wordml" xmlns:w16se="http://schemas.microsoft.com/office/word/2015/wordml/symex" xmlns:wpg="http://schemas.microsoft.com/office/word/2010/wordprocessingGroup" xmlns:wpi="http://schemas.microsoft.com/office/word/2010/wordprocessingInk" xmlns:wne="http://schemas.microsoft.com/office/word/2006/wordml" xmlns:wps="http://schemas.microsoft.com/office/word/2010/wordprocessingShape" mc:Ignorable="w14 w15 w16se wp14">
+<w:document xmlns:wpc="http://schemas.microsoft.com/office/word/2010/wordprocessingCanvas" xmlns:cx="http://schemas.microsoft.com/office/drawing/2014/chartex" xmlns:cx1="http://schemas.microsoft.com/office/drawing/2015/9/8/chartex" xmlns:cx2="http://schemas.microsoft.com/office/drawing/2015/10/21/chartex" xmlns:cx3="http://schemas.microsoft.com/office/drawing/2016/5/9/chartex" xmlns:cx4="http://schemas.microsoft.com/office/drawing/2016/5/10/chartex" xmlns:cx5="http://schemas.microsoft.com/office/drawing/2016/5/11/chartex" xmlns:cx6="http://schemas.microsoft.com/office/drawing/2016/5/12/chartex" xmlns:cx7="http://schemas.microsoft.com/office/drawing/2016/5/13/chartex" xmlns:cx8="http://schemas.microsoft.com/office/drawing/2016/5/14/chartex" xmlns:mc="http://schemas.openxmlformats.org/markup-compatibility/2006" xmlns:aink="http://schemas.microsoft.com/office/drawing/2016/ink" xmlns:am3d="http://schemas.microsoft.com/office/drawing/2017/model3d" xmlns:o="urn:schemas-microsoft-com:office:office" xmlns:r="http://schemas.openxmlformats.org/officeDocument/2006/relationships" xmlns:m="http://schemas.openxmlformats.org/officeDocument/2006/math" xmlns:v="urn:schemas-microsoft-com:vml" xmlns:wp14="http://schemas.microsoft.com/office/word/2010/wordprocessingDrawing" xmlns:wp="http://schemas.openxmlformats.org/drawingml/2006/wordprocessingDrawing" xmlns:w10="urn:schemas-microsoft-com:office:word" xmlns:w="http://schemas.openxmlformats.org/wordprocessingml/2006/main" xmlns:w14="http://schemas.microsoft.com/office/word/2010/wordml" xmlns:w15="http://schemas.microsoft.com/office/word/2012/wordml" xmlns:w16cex="http://schemas.microsoft.com/office/word/2018/wordml/cex" xmlns:w16cid="http://schemas.microsoft.com/office/word/2016/wordml/cid" xmlns:w16="http://schemas.microsoft.com/office/word/2018/wordml" xmlns:w16sdtdh="http://schemas.microsoft.com/office/word/2020/wordml/sdtdatahash" xmlns:w16se="http://schemas.microsoft.com/office/word/2015/wordml/symex" xmlns:wpg="http://schemas.microsoft.com/office/word/2010/wordprocessingGroup" xmlns:wpi="http://schemas.microsoft.com/office/word/2010/wordprocessingInk" xmlns:wne="http://schemas.microsoft.com/office/word/2006/wordml" xmlns:wps="http://schemas.microsoft.com/office/word/2010/wordprocessingShape" mc:Ignorable="w14 w15 w16se w16cid w16 w16cex w16sdtdh wp14">
   <w:body>
     <w:tbl>
       <w:tblPr>
@@ -111,6 +111,13 @@
                 <w:bCs/>
               </w:rPr>
             </w:pPr>
+            <w:r>
+              <w:rPr>
+                <w:b/>
+                <w:bCs/>
+              </w:rPr>
+              <w:t>Forecasting furniture sales for the next 3 years, based on time-series data of 4 years.</w:t>
+            </w:r>
           </w:p>
         </w:tc>
       </w:tr>
@@ -190,6 +197,13 @@
                 <w:bCs/>
               </w:rPr>
             </w:pPr>
+            <w:r>
+              <w:rPr>
+                <w:b/>
+                <w:bCs/>
+              </w:rPr>
+              <w:t>SARIMA</w:t>
+            </w:r>
           </w:p>
         </w:tc>
       </w:tr>
@@ -229,6 +243,13 @@
                 <w:bCs/>
               </w:rPr>
             </w:pPr>
+            <w:r>
+              <w:rPr>
+                <w:b/>
+                <w:bCs/>
+              </w:rPr>
+              <w:t>3 years</w:t>
+            </w:r>
           </w:p>
         </w:tc>
       </w:tr>
@@ -272,6 +293,13 @@
                 <w:bCs/>
               </w:rPr>
             </w:pPr>
+            <w:r>
+              <w:rPr>
+                <w:b/>
+                <w:bCs/>
+              </w:rPr>
+              <w:t>3 years</w:t>
+            </w:r>
           </w:p>
         </w:tc>
       </w:tr>
@@ -308,6 +336,13 @@
                 <w:bCs/>
               </w:rPr>
             </w:pPr>
+            <w:r>
+              <w:rPr>
+                <w:b/>
+                <w:bCs/>
+              </w:rPr>
+              <w:t>1 year</w:t>
+            </w:r>
           </w:p>
         </w:tc>
       </w:tr>
@@ -344,6 +379,13 @@
                 <w:bCs/>
               </w:rPr>
             </w:pPr>
+            <w:r>
+              <w:rPr>
+                <w:b/>
+                <w:bCs/>
+              </w:rPr>
+              <w:t>Weekly</w:t>
+            </w:r>
           </w:p>
         </w:tc>
       </w:tr>
@@ -380,6 +422,34 @@
                 <w:bCs/>
               </w:rPr>
             </w:pPr>
+            <w:r>
+              <w:rPr>
+                <w:b/>
+                <w:bCs/>
+              </w:rPr>
+              <w:t>56</w:t>
+            </w:r>
+            <w:r>
+              <w:rPr>
+                <w:b/>
+                <w:bCs/>
+              </w:rPr>
+              <w:t>.</w:t>
+            </w:r>
+            <w:r>
+              <w:rPr>
+                <w:b/>
+                <w:bCs/>
+              </w:rPr>
+              <w:t>73</w:t>
+            </w:r>
+            <w:r>
+              <w:rPr>
+                <w:b/>
+                <w:bCs/>
+              </w:rPr>
+              <w:t>%</w:t>
+            </w:r>
           </w:p>
         </w:tc>
       </w:tr>
@@ -444,6 +514,13 @@
                 <w:bCs/>
               </w:rPr>
             </w:pPr>
+            <w:r>
+              <w:rPr>
+                <w:b/>
+                <w:bCs/>
+              </w:rPr>
+              <w:t>RMSE and R2 Score</w:t>
+            </w:r>
           </w:p>
         </w:tc>
       </w:tr>
@@ -480,6 +557,48 @@
                 <w:bCs/>
               </w:rPr>
             </w:pPr>
+            <w:r>
+              <w:rPr>
+                <w:b/>
+                <w:bCs/>
+              </w:rPr>
+              <w:t>RMSE</w:t>
+            </w:r>
+            <w:r>
+              <w:rPr>
+                <w:b/>
+                <w:bCs/>
+              </w:rPr>
+              <w:t xml:space="preserve"> = 1906.2, </w:t>
+            </w:r>
+            <w:r>
+              <w:rPr>
+                <w:b/>
+                <w:bCs/>
+              </w:rPr>
+              <w:t>R2</w:t>
+            </w:r>
+            <w:r>
+              <w:rPr>
+                <w:b/>
+                <w:bCs/>
+              </w:rPr>
+              <w:t>_</w:t>
+            </w:r>
+            <w:r>
+              <w:rPr>
+                <w:b/>
+                <w:bCs/>
+              </w:rPr>
+              <w:t>Score</w:t>
+            </w:r>
+            <w:r>
+              <w:rPr>
+                <w:b/>
+                <w:bCs/>
+              </w:rPr>
+              <w:t xml:space="preserve"> = 56.7%</w:t>
+            </w:r>
           </w:p>
         </w:tc>
       </w:tr>
@@ -535,9 +654,9 @@
         <w:tblLook w:val="04A0" w:firstRow="1" w:lastRow="0" w:firstColumn="1" w:lastColumn="0" w:noHBand="0" w:noVBand="1"/>
       </w:tblPr>
       <w:tblGrid>
-        <w:gridCol w:w="1667"/>
+        <w:gridCol w:w="1663"/>
         <w:gridCol w:w="1638"/>
-        <w:gridCol w:w="6045"/>
+        <w:gridCol w:w="6049"/>
       </w:tblGrid>
       <w:tr>
         <w:tc>
@@ -650,6 +769,13 @@
                 <w:bCs/>
               </w:rPr>
             </w:pPr>
+            <w:r>
+              <w:rPr>
+                <w:b/>
+                <w:bCs/>
+              </w:rPr>
+              <w:t>None</w:t>
+            </w:r>
           </w:p>
         </w:tc>
       </w:tr>
@@ -701,6 +827,13 @@
                 <w:bCs/>
               </w:rPr>
             </w:pPr>
+            <w:r>
+              <w:rPr>
+                <w:b/>
+                <w:bCs/>
+              </w:rPr>
+              <w:t>None</w:t>
+            </w:r>
           </w:p>
         </w:tc>
       </w:tr>
@@ -752,6 +885,20 @@
                 <w:bCs/>
               </w:rPr>
             </w:pPr>
+            <w:r>
+              <w:rPr>
+                <w:b/>
+                <w:bCs/>
+              </w:rPr>
+              <w:t xml:space="preserve">Yes, 565 days has no </w:t>
+            </w:r>
+            <w:r>
+              <w:rPr>
+                <w:b/>
+                <w:bCs/>
+              </w:rPr>
+              <w:t>furniture sales</w:t>
+            </w:r>
           </w:p>
         </w:tc>
       </w:tr>
@@ -803,6 +950,13 @@
                 <w:bCs/>
               </w:rPr>
             </w:pPr>
+            <w:r>
+              <w:rPr>
+                <w:b/>
+                <w:bCs/>
+              </w:rPr>
+              <w:t>Taking weekly sales instead of daily sales</w:t>
+            </w:r>
           </w:p>
         </w:tc>
       </w:tr>
@@ -855,6 +1009,13 @@
                 <w:bCs/>
               </w:rPr>
             </w:pPr>
+            <w:r>
+              <w:rPr>
+                <w:b/>
+                <w:bCs/>
+              </w:rPr>
+              <w:t xml:space="preserve">We can’t forecast daily sales directly </w:t>
+            </w:r>
           </w:p>
         </w:tc>
       </w:tr>
@@ -886,6 +1047,13 @@
                 <w:bCs/>
               </w:rPr>
             </w:pPr>
+            <w:r>
+              <w:rPr>
+                <w:b/>
+                <w:bCs/>
+              </w:rPr>
+              <w:t>We should take weekly sales</w:t>
+            </w:r>
           </w:p>
         </w:tc>
       </w:tr>
@@ -1112,6 +1280,34 @@
                 <w:bCs/>
               </w:rPr>
             </w:pPr>
+            <w:r>
+              <w:rPr>
+                <w:b/>
+                <w:bCs/>
+              </w:rPr>
+              <w:t xml:space="preserve">2x </w:t>
+            </w:r>
+            <w:r>
+              <w:rPr>
+                <w:b/>
+                <w:bCs/>
+              </w:rPr>
+              <w:t>P</w:t>
+            </w:r>
+            <w:r>
+              <w:rPr>
+                <w:b/>
+                <w:bCs/>
+              </w:rPr>
+              <w:t>ie</w:t>
+            </w:r>
+            <w:r>
+              <w:rPr>
+                <w:b/>
+                <w:bCs/>
+              </w:rPr>
+              <w:t xml:space="preserve"> plot</w:t>
+            </w:r>
           </w:p>
         </w:tc>
         <w:tc>
@@ -1125,6 +1321,20 @@
                 <w:bCs/>
               </w:rPr>
             </w:pPr>
+            <w:r>
+              <w:rPr>
+                <w:b/>
+                <w:bCs/>
+              </w:rPr>
+              <w:t xml:space="preserve">To see how much (Data/Sales) belongs to </w:t>
+            </w:r>
+            <w:r>
+              <w:rPr>
+                <w:b/>
+                <w:bCs/>
+              </w:rPr>
+              <w:t>furniture</w:t>
+            </w:r>
           </w:p>
         </w:tc>
         <w:tc>
@@ -1138,6 +1348,42 @@
                 <w:bCs/>
               </w:rPr>
             </w:pPr>
+            <w:r>
+              <w:rPr>
+                <w:b/>
+                <w:bCs/>
+              </w:rPr>
+              <w:t xml:space="preserve">21% of the data belong to </w:t>
+            </w:r>
+            <w:r>
+              <w:rPr>
+                <w:b/>
+                <w:bCs/>
+              </w:rPr>
+              <w:t>furniture</w:t>
+            </w:r>
+          </w:p>
+          <w:p>
+            <w:pPr>
+              <w:rPr>
+                <w:b/>
+                <w:bCs/>
+              </w:rPr>
+            </w:pPr>
+            <w:r>
+              <w:rPr>
+                <w:b/>
+                <w:bCs/>
+              </w:rPr>
+              <w:t xml:space="preserve">32% of the total sales belong to </w:t>
+            </w:r>
+            <w:r>
+              <w:rPr>
+                <w:b/>
+                <w:bCs/>
+              </w:rPr>
+              <w:t>furniture</w:t>
+            </w:r>
           </w:p>
         </w:tc>
       </w:tr>
@@ -1153,6 +1399,13 @@
                 <w:bCs/>
               </w:rPr>
             </w:pPr>
+            <w:r>
+              <w:rPr>
+                <w:b/>
+                <w:bCs/>
+              </w:rPr>
+              <w:t>boxplot</w:t>
+            </w:r>
           </w:p>
         </w:tc>
         <w:tc>
@@ -1166,6 +1419,13 @@
                 <w:bCs/>
               </w:rPr>
             </w:pPr>
+            <w:r>
+              <w:rPr>
+                <w:b/>
+                <w:bCs/>
+              </w:rPr>
+              <w:t>Identify outliers in sales column</w:t>
+            </w:r>
           </w:p>
         </w:tc>
         <w:tc>
@@ -1179,6 +1439,13 @@
                 <w:bCs/>
               </w:rPr>
             </w:pPr>
+            <w:r>
+              <w:rPr>
+                <w:b/>
+                <w:bCs/>
+              </w:rPr>
+              <w:t>No need to remove any outliers</w:t>
+            </w:r>
           </w:p>
         </w:tc>
       </w:tr>
@@ -1194,6 +1461,13 @@
                 <w:bCs/>
               </w:rPr>
             </w:pPr>
+            <w:r>
+              <w:rPr>
+                <w:b/>
+                <w:bCs/>
+              </w:rPr>
+              <w:t>Bar plot</w:t>
+            </w:r>
           </w:p>
         </w:tc>
         <w:tc>
@@ -1207,6 +1481,607 @@
                 <w:bCs/>
               </w:rPr>
             </w:pPr>
+            <w:r>
+              <w:rPr>
+                <w:b/>
+                <w:bCs/>
+              </w:rPr>
+              <w:t>To see sales vs profit for each year</w:t>
+            </w:r>
+          </w:p>
+        </w:tc>
+        <w:tc>
+          <w:tcPr>
+            <w:tcW w:w="4960" w:type="dxa"/>
+          </w:tcPr>
+          <w:p>
+            <w:pPr>
+              <w:rPr>
+                <w:b/>
+                <w:bCs/>
+              </w:rPr>
+            </w:pPr>
+            <w:r>
+              <w:rPr>
+                <w:b/>
+                <w:bCs/>
+              </w:rPr>
+              <w:t>Furniture profit relatively low</w:t>
+            </w:r>
+          </w:p>
+          <w:p>
+            <w:pPr>
+              <w:rPr>
+                <w:b/>
+                <w:bCs/>
+              </w:rPr>
+            </w:pPr>
+          </w:p>
+        </w:tc>
+      </w:tr>
+      <w:tr>
+        <w:tc>
+          <w:tcPr>
+            <w:tcW w:w="1696" w:type="dxa"/>
+          </w:tcPr>
+          <w:p>
+            <w:pPr>
+              <w:rPr>
+                <w:b/>
+                <w:bCs/>
+              </w:rPr>
+            </w:pPr>
+            <w:r>
+              <w:rPr>
+                <w:b/>
+                <w:bCs/>
+              </w:rPr>
+              <w:lastRenderedPageBreak/>
+              <w:t>S</w:t>
+            </w:r>
+            <w:r>
+              <w:rPr>
+                <w:b/>
+                <w:bCs/>
+              </w:rPr>
+              <w:t>catter</w:t>
+            </w:r>
+            <w:r>
+              <w:rPr>
+                <w:b/>
+                <w:bCs/>
+              </w:rPr>
+              <w:t xml:space="preserve"> </w:t>
+            </w:r>
+          </w:p>
+        </w:tc>
+        <w:tc>
+          <w:tcPr>
+            <w:tcW w:w="2694" w:type="dxa"/>
+          </w:tcPr>
+          <w:p>
+            <w:pPr>
+              <w:rPr>
+                <w:b/>
+                <w:bCs/>
+              </w:rPr>
+            </w:pPr>
+            <w:r>
+              <w:rPr>
+                <w:b/>
+                <w:bCs/>
+              </w:rPr>
+              <w:t>To see missing (dates/days) in the daily sales</w:t>
+            </w:r>
+          </w:p>
+        </w:tc>
+        <w:tc>
+          <w:tcPr>
+            <w:tcW w:w="4960" w:type="dxa"/>
+          </w:tcPr>
+          <w:p>
+            <w:pPr>
+              <w:rPr>
+                <w:b/>
+                <w:bCs/>
+              </w:rPr>
+            </w:pPr>
+            <w:r>
+              <w:rPr>
+                <w:b/>
+                <w:bCs/>
+              </w:rPr>
+              <w:t>565 missing (dates/days)</w:t>
+            </w:r>
+          </w:p>
+        </w:tc>
+      </w:tr>
+      <w:tr>
+        <w:tc>
+          <w:tcPr>
+            <w:tcW w:w="1696" w:type="dxa"/>
+          </w:tcPr>
+          <w:p>
+            <w:pPr>
+              <w:rPr>
+                <w:b/>
+                <w:bCs/>
+              </w:rPr>
+            </w:pPr>
+            <w:r>
+              <w:rPr>
+                <w:b/>
+                <w:bCs/>
+              </w:rPr>
+              <w:t xml:space="preserve">X2 </w:t>
+            </w:r>
+            <w:proofErr w:type="spellStart"/>
+            <w:r>
+              <w:rPr>
+                <w:b/>
+                <w:bCs/>
+              </w:rPr>
+              <w:t>bar</w:t>
+            </w:r>
+            <w:r>
+              <w:rPr>
+                <w:b/>
+                <w:bCs/>
+              </w:rPr>
+              <w:t>plot</w:t>
+            </w:r>
+            <w:proofErr w:type="spellEnd"/>
+            <w:r>
+              <w:rPr>
+                <w:b/>
+                <w:bCs/>
+              </w:rPr>
+              <w:t xml:space="preserve"> </w:t>
+            </w:r>
+          </w:p>
+        </w:tc>
+        <w:tc>
+          <w:tcPr>
+            <w:tcW w:w="2694" w:type="dxa"/>
+          </w:tcPr>
+          <w:p>
+            <w:pPr>
+              <w:rPr>
+                <w:b/>
+                <w:bCs/>
+              </w:rPr>
+            </w:pPr>
+            <w:r>
+              <w:rPr>
+                <w:b/>
+                <w:bCs/>
+              </w:rPr>
+              <w:t xml:space="preserve">To see quarterly/monthly </w:t>
+            </w:r>
+            <w:r>
+              <w:rPr>
+                <w:b/>
+                <w:bCs/>
+              </w:rPr>
+              <w:t>furniture</w:t>
+            </w:r>
+            <w:r>
+              <w:rPr>
+                <w:b/>
+                <w:bCs/>
+              </w:rPr>
+              <w:t xml:space="preserve"> sales over the 4 years</w:t>
+            </w:r>
+          </w:p>
+        </w:tc>
+        <w:tc>
+          <w:tcPr>
+            <w:tcW w:w="4960" w:type="dxa"/>
+          </w:tcPr>
+          <w:p>
+            <w:pPr>
+              <w:rPr>
+                <w:b/>
+                <w:bCs/>
+              </w:rPr>
+            </w:pPr>
+            <w:r>
+              <w:rPr>
+                <w:b/>
+                <w:bCs/>
+              </w:rPr>
+              <w:t>Quarterly increasing</w:t>
+            </w:r>
+          </w:p>
+          <w:p>
+            <w:pPr>
+              <w:rPr>
+                <w:b/>
+                <w:bCs/>
+              </w:rPr>
+            </w:pPr>
+            <w:r>
+              <w:rPr>
+                <w:b/>
+                <w:bCs/>
+              </w:rPr>
+              <w:t xml:space="preserve">Months like (9, 11, and 12) have </w:t>
+            </w:r>
+            <w:r>
+              <w:rPr>
+                <w:b/>
+                <w:bCs/>
+              </w:rPr>
+              <w:t>relatively</w:t>
+            </w:r>
+            <w:r>
+              <w:rPr>
+                <w:b/>
+                <w:bCs/>
+              </w:rPr>
+              <w:t xml:space="preserve"> high sales</w:t>
+            </w:r>
+          </w:p>
+        </w:tc>
+      </w:tr>
+      <w:tr>
+        <w:tc>
+          <w:tcPr>
+            <w:tcW w:w="1696" w:type="dxa"/>
+          </w:tcPr>
+          <w:p>
+            <w:pPr>
+              <w:rPr>
+                <w:b/>
+                <w:bCs/>
+              </w:rPr>
+            </w:pPr>
+            <w:proofErr w:type="spellStart"/>
+            <w:r>
+              <w:rPr>
+                <w:b/>
+                <w:bCs/>
+              </w:rPr>
+              <w:t>L</w:t>
+            </w:r>
+            <w:r>
+              <w:rPr>
+                <w:b/>
+                <w:bCs/>
+              </w:rPr>
+              <w:t>ine</w:t>
+            </w:r>
+            <w:r>
+              <w:rPr>
+                <w:b/>
+                <w:bCs/>
+              </w:rPr>
+              <w:t>plot</w:t>
+            </w:r>
+            <w:proofErr w:type="spellEnd"/>
+            <w:r>
+              <w:rPr>
+                <w:b/>
+                <w:bCs/>
+              </w:rPr>
+              <w:t xml:space="preserve"> </w:t>
+            </w:r>
+          </w:p>
+        </w:tc>
+        <w:tc>
+          <w:tcPr>
+            <w:tcW w:w="2694" w:type="dxa"/>
+          </w:tcPr>
+          <w:p>
+            <w:pPr>
+              <w:rPr>
+                <w:b/>
+                <w:bCs/>
+              </w:rPr>
+            </w:pPr>
+            <w:r>
+              <w:rPr>
+                <w:b/>
+                <w:bCs/>
+              </w:rPr>
+              <w:t>To see trend in the data</w:t>
+            </w:r>
+          </w:p>
+        </w:tc>
+        <w:tc>
+          <w:tcPr>
+            <w:tcW w:w="4960" w:type="dxa"/>
+          </w:tcPr>
+          <w:p>
+            <w:pPr>
+              <w:rPr>
+                <w:b/>
+                <w:bCs/>
+              </w:rPr>
+            </w:pPr>
+            <w:r>
+              <w:rPr>
+                <w:b/>
+                <w:bCs/>
+              </w:rPr>
+              <w:t>Data has increasingly trend</w:t>
+            </w:r>
+          </w:p>
+        </w:tc>
+      </w:tr>
+      <w:tr>
+        <w:tc>
+          <w:tcPr>
+            <w:tcW w:w="1696" w:type="dxa"/>
+          </w:tcPr>
+          <w:p>
+            <w:pPr>
+              <w:rPr>
+                <w:b/>
+                <w:bCs/>
+              </w:rPr>
+            </w:pPr>
+            <w:proofErr w:type="spellStart"/>
+            <w:r>
+              <w:rPr>
+                <w:b/>
+                <w:bCs/>
+              </w:rPr>
+              <w:t>plot_acf</w:t>
+            </w:r>
+            <w:proofErr w:type="spellEnd"/>
+          </w:p>
+        </w:tc>
+        <w:tc>
+          <w:tcPr>
+            <w:tcW w:w="2694" w:type="dxa"/>
+          </w:tcPr>
+          <w:p>
+            <w:pPr>
+              <w:rPr>
+                <w:b/>
+                <w:bCs/>
+              </w:rPr>
+            </w:pPr>
+            <w:r>
+              <w:rPr>
+                <w:b/>
+                <w:bCs/>
+              </w:rPr>
+              <w:t xml:space="preserve">To identify </w:t>
+            </w:r>
+            <w:r>
+              <w:rPr>
+                <w:b/>
+                <w:bCs/>
+              </w:rPr>
+              <w:t xml:space="preserve">highest correlation </w:t>
+            </w:r>
+          </w:p>
+        </w:tc>
+        <w:tc>
+          <w:tcPr>
+            <w:tcW w:w="4960" w:type="dxa"/>
+          </w:tcPr>
+          <w:p>
+            <w:pPr>
+              <w:rPr>
+                <w:b/>
+                <w:bCs/>
+              </w:rPr>
+            </w:pPr>
+            <w:r>
+              <w:rPr>
+                <w:b/>
+                <w:bCs/>
+              </w:rPr>
+              <w:t>R</w:t>
+            </w:r>
+            <w:r>
+              <w:rPr>
+                <w:b/>
+                <w:bCs/>
+              </w:rPr>
+              <w:t>elatively</w:t>
+            </w:r>
+            <w:r>
+              <w:rPr>
+                <w:b/>
+                <w:bCs/>
+              </w:rPr>
+              <w:t xml:space="preserve"> weak correlation </w:t>
+            </w:r>
+          </w:p>
+        </w:tc>
+      </w:tr>
+      <w:tr>
+        <w:tc>
+          <w:tcPr>
+            <w:tcW w:w="1696" w:type="dxa"/>
+          </w:tcPr>
+          <w:p>
+            <w:pPr>
+              <w:rPr>
+                <w:b/>
+                <w:bCs/>
+              </w:rPr>
+            </w:pPr>
+            <w:proofErr w:type="spellStart"/>
+            <w:r>
+              <w:rPr>
+                <w:b/>
+                <w:bCs/>
+              </w:rPr>
+              <w:t>lag_plot</w:t>
+            </w:r>
+            <w:proofErr w:type="spellEnd"/>
+          </w:p>
+        </w:tc>
+        <w:tc>
+          <w:tcPr>
+            <w:tcW w:w="2694" w:type="dxa"/>
+          </w:tcPr>
+          <w:p>
+            <w:pPr>
+              <w:rPr>
+                <w:b/>
+                <w:bCs/>
+              </w:rPr>
+            </w:pPr>
+            <w:r>
+              <w:rPr>
+                <w:b/>
+                <w:bCs/>
+              </w:rPr>
+              <w:t>To identify how strong is the correlation</w:t>
+            </w:r>
+          </w:p>
+        </w:tc>
+        <w:tc>
+          <w:tcPr>
+            <w:tcW w:w="4960" w:type="dxa"/>
+          </w:tcPr>
+          <w:p>
+            <w:pPr>
+              <w:rPr>
+                <w:b/>
+                <w:bCs/>
+              </w:rPr>
+            </w:pPr>
+            <w:r>
+              <w:rPr>
+                <w:b/>
+                <w:bCs/>
+              </w:rPr>
+              <w:t>Relatively</w:t>
+            </w:r>
+            <w:r>
+              <w:rPr>
+                <w:b/>
+                <w:bCs/>
+              </w:rPr>
+              <w:t xml:space="preserve"> weak correlation</w:t>
+            </w:r>
+          </w:p>
+        </w:tc>
+      </w:tr>
+      <w:tr>
+        <w:tc>
+          <w:tcPr>
+            <w:tcW w:w="1696" w:type="dxa"/>
+          </w:tcPr>
+          <w:p>
+            <w:pPr>
+              <w:rPr>
+                <w:b/>
+                <w:bCs/>
+              </w:rPr>
+            </w:pPr>
+            <w:r>
+              <w:rPr>
+                <w:b/>
+                <w:bCs/>
+              </w:rPr>
+              <w:t xml:space="preserve">X8 line plot </w:t>
+            </w:r>
+          </w:p>
+        </w:tc>
+        <w:tc>
+          <w:tcPr>
+            <w:tcW w:w="2694" w:type="dxa"/>
+          </w:tcPr>
+          <w:p>
+            <w:pPr>
+              <w:rPr>
+                <w:b/>
+                <w:bCs/>
+              </w:rPr>
+            </w:pPr>
+            <w:r>
+              <w:rPr>
+                <w:b/>
+                <w:bCs/>
+              </w:rPr>
+              <w:t>To plot prediction results</w:t>
+            </w:r>
+          </w:p>
+        </w:tc>
+        <w:tc>
+          <w:tcPr>
+            <w:tcW w:w="4960" w:type="dxa"/>
+          </w:tcPr>
+          <w:p>
+            <w:pPr>
+              <w:rPr>
+                <w:b/>
+                <w:bCs/>
+              </w:rPr>
+            </w:pPr>
+            <w:r>
+              <w:rPr>
+                <w:b/>
+                <w:bCs/>
+              </w:rPr>
+              <w:t>-</w:t>
+            </w:r>
+          </w:p>
+        </w:tc>
+      </w:tr>
+      <w:tr>
+        <w:tc>
+          <w:tcPr>
+            <w:tcW w:w="1696" w:type="dxa"/>
+          </w:tcPr>
+          <w:p>
+            <w:pPr>
+              <w:rPr>
+                <w:b/>
+                <w:bCs/>
+              </w:rPr>
+            </w:pPr>
+            <w:r>
+              <w:rPr>
+                <w:b/>
+                <w:bCs/>
+              </w:rPr>
+              <w:t xml:space="preserve">X2 </w:t>
+            </w:r>
+            <w:proofErr w:type="spellStart"/>
+            <w:r>
+              <w:rPr>
+                <w:b/>
+                <w:bCs/>
+              </w:rPr>
+              <w:t>barplot</w:t>
+            </w:r>
+            <w:proofErr w:type="spellEnd"/>
+            <w:r>
+              <w:rPr>
+                <w:b/>
+                <w:bCs/>
+              </w:rPr>
+              <w:t xml:space="preserve"> </w:t>
+            </w:r>
+          </w:p>
+        </w:tc>
+        <w:tc>
+          <w:tcPr>
+            <w:tcW w:w="2694" w:type="dxa"/>
+          </w:tcPr>
+          <w:p>
+            <w:pPr>
+              <w:rPr>
+                <w:b/>
+                <w:bCs/>
+              </w:rPr>
+            </w:pPr>
+            <w:r>
+              <w:rPr>
+                <w:b/>
+                <w:bCs/>
+              </w:rPr>
+              <w:t>To compare evaluation matrices (performance)</w:t>
+            </w:r>
           </w:p>
         </w:tc>
         <w:tc>
@@ -1346,14 +2221,7 @@
                 <w:b/>
                 <w:bCs/>
               </w:rPr>
-              <w:t>4</w:t>
-            </w:r>
-            <w:r>
-              <w:rPr>
-                <w:b/>
-                <w:bCs/>
-              </w:rPr>
-              <w:t>)</w:t>
+              <w:t>4)</w:t>
             </w:r>
             <w:r>
               <w:rPr>
@@ -1406,6 +2274,27 @@
                 <w:bCs/>
               </w:rPr>
             </w:pPr>
+            <w:r>
+              <w:rPr>
+                <w:b/>
+                <w:bCs/>
+              </w:rPr>
+              <w:t>P</w:t>
+            </w:r>
+            <w:r>
+              <w:rPr>
+                <w:b/>
+                <w:bCs/>
+              </w:rPr>
+              <w:t>ersistence</w:t>
+            </w:r>
+            <w:r>
+              <w:rPr>
+                <w:b/>
+                <w:bCs/>
+              </w:rPr>
+              <w:t xml:space="preserve"> model</w:t>
+            </w:r>
           </w:p>
         </w:tc>
       </w:tr>
@@ -1436,6 +2325,41 @@
                 <w:bCs/>
               </w:rPr>
             </w:pPr>
+            <w:r>
+              <w:rPr>
+                <w:b/>
+                <w:bCs/>
+              </w:rPr>
+              <w:t>L</w:t>
+            </w:r>
+            <w:r>
+              <w:rPr>
+                <w:b/>
+                <w:bCs/>
+              </w:rPr>
+              <w:t>inear</w:t>
+            </w:r>
+            <w:r>
+              <w:rPr>
+                <w:b/>
+                <w:bCs/>
+              </w:rPr>
+              <w:t xml:space="preserve"> R</w:t>
+            </w:r>
+            <w:r>
+              <w:rPr>
+                <w:b/>
+                <w:bCs/>
+              </w:rPr>
+              <w:t>egression</w:t>
+            </w:r>
+            <w:r>
+              <w:rPr>
+                <w:b/>
+                <w:bCs/>
+              </w:rPr>
+              <w:t xml:space="preserve"> with lag=1</w:t>
+            </w:r>
           </w:p>
         </w:tc>
       </w:tr>
@@ -1513,6 +2437,54 @@
                 <w:bCs/>
               </w:rPr>
             </w:pPr>
+            <w:r>
+              <w:rPr>
+                <w:b/>
+                <w:bCs/>
+              </w:rPr>
+              <w:t>Persistence</w:t>
+            </w:r>
+            <w:r>
+              <w:rPr>
+                <w:b/>
+                <w:bCs/>
+              </w:rPr>
+              <w:t xml:space="preserve"> model</w:t>
+            </w:r>
+            <w:r>
+              <w:rPr>
+                <w:b/>
+                <w:bCs/>
+              </w:rPr>
+              <w:t>: RMSE=</w:t>
+            </w:r>
+            <w:r>
+              <w:t xml:space="preserve"> </w:t>
+            </w:r>
+            <w:r>
+              <w:rPr>
+                <w:b/>
+                <w:bCs/>
+              </w:rPr>
+              <w:t>3149</w:t>
+            </w:r>
+            <w:r>
+              <w:rPr>
+                <w:b/>
+                <w:bCs/>
+              </w:rPr>
+              <w:t>, R2_Score=</w:t>
+            </w:r>
+            <w:r>
+              <w:t xml:space="preserve"> </w:t>
+            </w:r>
+            <w:r>
+              <w:rPr>
+                <w:b/>
+                <w:bCs/>
+              </w:rPr>
+              <w:t>-0.048</w:t>
+            </w:r>
           </w:p>
         </w:tc>
       </w:tr>
@@ -1546,6 +2518,61 @@
                 <w:bCs/>
               </w:rPr>
             </w:pPr>
+            <w:r>
+              <w:rPr>
+                <w:b/>
+                <w:bCs/>
+              </w:rPr>
+              <w:t>Linear</w:t>
+            </w:r>
+            <w:r>
+              <w:rPr>
+                <w:b/>
+                <w:bCs/>
+              </w:rPr>
+              <w:t xml:space="preserve"> R</w:t>
+            </w:r>
+            <w:r>
+              <w:rPr>
+                <w:b/>
+                <w:bCs/>
+              </w:rPr>
+              <w:t>egression</w:t>
+            </w:r>
+            <w:r>
+              <w:rPr>
+                <w:b/>
+                <w:bCs/>
+              </w:rPr>
+              <w:t>: RMSE=</w:t>
+            </w:r>
+            <w:r>
+              <w:t xml:space="preserve"> </w:t>
+            </w:r>
+            <w:r>
+              <w:rPr>
+                <w:b/>
+                <w:bCs/>
+              </w:rPr>
+              <w:t>3140.5</w:t>
+            </w:r>
+            <w:r>
+              <w:rPr>
+                <w:b/>
+                <w:bCs/>
+              </w:rPr>
+              <w:t>, R2_Score=</w:t>
+            </w:r>
+            <w:r>
+              <w:t xml:space="preserve"> </w:t>
+            </w:r>
+            <w:r>
+              <w:rPr>
+                <w:b/>
+                <w:bCs/>
+              </w:rPr>
+              <w:t>-0.0145</w:t>
+            </w:r>
           </w:p>
         </w:tc>
       </w:tr>
@@ -1665,6 +2692,13 @@
                 <w:bCs/>
               </w:rPr>
             </w:pPr>
+            <w:r>
+              <w:rPr>
+                <w:b/>
+                <w:bCs/>
+              </w:rPr>
+              <w:t>SARIMA</w:t>
+            </w:r>
           </w:p>
         </w:tc>
       </w:tr>
@@ -1689,28 +2723,55 @@
                 <w:b/>
                 <w:bCs/>
               </w:rPr>
-              <w:t>Accuracy Metric Used &amp; Result</w:t>
-            </w:r>
-            <w:r>
-              <w:rPr>
-                <w:b/>
-                <w:bCs/>
-              </w:rPr>
+              <w:t xml:space="preserve">Accuracy Metric Used &amp; Result </w:t>
+            </w:r>
+          </w:p>
+        </w:tc>
+        <w:tc>
+          <w:tcPr>
+            <w:tcW w:w="7484" w:type="dxa"/>
+          </w:tcPr>
+          <w:p>
+            <w:pPr>
+              <w:rPr>
+                <w:b/>
+                <w:bCs/>
+              </w:rPr>
+            </w:pPr>
+            <w:r>
+              <w:rPr>
+                <w:b/>
+                <w:bCs/>
+              </w:rPr>
+              <w:t>RMSE=</w:t>
+            </w:r>
+            <w:r>
               <w:t xml:space="preserve"> </w:t>
             </w:r>
-          </w:p>
-        </w:tc>
-        <w:tc>
-          <w:tcPr>
-            <w:tcW w:w="7484" w:type="dxa"/>
-          </w:tcPr>
-          <w:p>
-            <w:pPr>
-              <w:rPr>
-                <w:b/>
-                <w:bCs/>
-              </w:rPr>
-            </w:pPr>
+            <w:r>
+              <w:rPr>
+                <w:b/>
+                <w:bCs/>
+              </w:rPr>
+              <w:t>1906.243</w:t>
+            </w:r>
+            <w:r>
+              <w:rPr>
+                <w:b/>
+                <w:bCs/>
+              </w:rPr>
+              <w:t>, R2_Score=</w:t>
+            </w:r>
+            <w:r>
+              <w:t xml:space="preserve"> </w:t>
+            </w:r>
+            <w:r>
+              <w:rPr>
+                <w:b/>
+                <w:bCs/>
+              </w:rPr>
+              <w:t>0.5673</w:t>
+            </w:r>
           </w:p>
         </w:tc>
       </w:tr>
@@ -1821,6 +2882,13 @@
                 <w:bCs/>
               </w:rPr>
             </w:pPr>
+            <w:r>
+              <w:rPr>
+                <w:b/>
+                <w:bCs/>
+              </w:rPr>
+              <w:t xml:space="preserve">order=(1,0,26 </w:t>
+            </w:r>
           </w:p>
         </w:tc>
       </w:tr>
@@ -1854,6 +2922,22 @@
                 <w:bCs/>
               </w:rPr>
             </w:pPr>
+            <w:proofErr w:type="spellStart"/>
+            <w:r>
+              <w:rPr>
+                <w:b/>
+                <w:bCs/>
+              </w:rPr>
+              <w:t>seasonal_order</w:t>
+            </w:r>
+            <w:proofErr w:type="spellEnd"/>
+            <w:r>
+              <w:rPr>
+                <w:b/>
+                <w:bCs/>
+              </w:rPr>
+              <w:t>=(1,1,1,52)</w:t>
+            </w:r>
           </w:p>
         </w:tc>
       </w:tr>
@@ -1887,6 +2971,29 @@
                 <w:bCs/>
               </w:rPr>
             </w:pPr>
+            <w:r>
+              <w:rPr>
+                <w:b/>
+                <w:bCs/>
+              </w:rPr>
+              <w:t>trend='</w:t>
+            </w:r>
+            <w:proofErr w:type="spellStart"/>
+            <w:r>
+              <w:rPr>
+                <w:b/>
+                <w:bCs/>
+              </w:rPr>
+              <w:t>ct</w:t>
+            </w:r>
+            <w:proofErr w:type="spellEnd"/>
+            <w:r>
+              <w:rPr>
+                <w:b/>
+                <w:bCs/>
+              </w:rPr>
+              <w:t>'</w:t>
+            </w:r>
           </w:p>
         </w:tc>
       </w:tr>
@@ -1926,6 +3033,13 @@
                 <w:bCs/>
               </w:rPr>
             </w:pPr>
+            <w:r>
+              <w:rPr>
+                <w:b/>
+                <w:bCs/>
+              </w:rPr>
+              <w:t xml:space="preserve">Yearly </w:t>
+            </w:r>
           </w:p>
         </w:tc>
       </w:tr>
@@ -1937,8 +3051,6 @@
           <w:bCs/>
         </w:rPr>
       </w:pPr>
-      <w:bookmarkStart w:id="0" w:name="_GoBack"/>
-      <w:bookmarkEnd w:id="0"/>
     </w:p>
     <w:sectPr>
       <w:pgSz w:w="12240" w:h="15840"/>
@@ -1951,7 +3063,7 @@
 </file>
 
 <file path=word/styles.xml><?xml version="1.0" encoding="utf-8"?>
-<w:styles xmlns:mc="http://schemas.openxmlformats.org/markup-compatibility/2006" xmlns:r="http://schemas.openxmlformats.org/officeDocument/2006/relationships" xmlns:w="http://schemas.openxmlformats.org/wordprocessingml/2006/main" xmlns:w14="http://schemas.microsoft.com/office/word/2010/wordml" xmlns:w15="http://schemas.microsoft.com/office/word/2012/wordml" xmlns:w16se="http://schemas.microsoft.com/office/word/2015/wordml/symex" mc:Ignorable="w14 w15 w16se">
+<w:styles xmlns:mc="http://schemas.openxmlformats.org/markup-compatibility/2006" xmlns:r="http://schemas.openxmlformats.org/officeDocument/2006/relationships" xmlns:w="http://schemas.openxmlformats.org/wordprocessingml/2006/main" xmlns:w14="http://schemas.microsoft.com/office/word/2010/wordml" xmlns:w15="http://schemas.microsoft.com/office/word/2012/wordml" xmlns:w16cex="http://schemas.microsoft.com/office/word/2018/wordml/cex" xmlns:w16cid="http://schemas.microsoft.com/office/word/2016/wordml/cid" xmlns:w16="http://schemas.microsoft.com/office/word/2018/wordml" xmlns:w16sdtdh="http://schemas.microsoft.com/office/word/2020/wordml/sdtdatahash" xmlns:w16se="http://schemas.microsoft.com/office/word/2015/wordml/symex" mc:Ignorable="w14 w15 w16se w16cid w16 w16cex w16sdtdh">
   <w:docDefaults>
     <w:rPrDefault>
       <w:rPr>
@@ -1967,7 +3079,7 @@
       </w:pPr>
     </w:pPrDefault>
   </w:docDefaults>
-  <w:latentStyles w:defLockedState="0" w:defUIPriority="99" w:defSemiHidden="0" w:defUnhideWhenUsed="0" w:defQFormat="0" w:count="371">
+  <w:latentStyles w:defLockedState="0" w:defUIPriority="99" w:defSemiHidden="0" w:defUnhideWhenUsed="0" w:defQFormat="0" w:count="376">
     <w:lsdException w:name="Normal" w:uiPriority="0" w:qFormat="1"/>
     <w:lsdException w:name="heading 1" w:uiPriority="9" w:qFormat="1"/>
     <w:lsdException w:name="heading 2" w:semiHidden="1" w:uiPriority="9" w:unhideWhenUsed="1" w:qFormat="1"/>
@@ -2073,7 +3185,6 @@
     <w:lsdException w:name="HTML Sample" w:semiHidden="1" w:unhideWhenUsed="1"/>
     <w:lsdException w:name="HTML Typewriter" w:semiHidden="1" w:unhideWhenUsed="1"/>
     <w:lsdException w:name="HTML Variable" w:semiHidden="1" w:unhideWhenUsed="1"/>
-    <w:lsdException w:name="Normal Table" w:semiHidden="1" w:unhideWhenUsed="1"/>
     <w:lsdException w:name="annotation subject" w:semiHidden="1" w:unhideWhenUsed="1"/>
     <w:lsdException w:name="No List" w:semiHidden="1" w:unhideWhenUsed="1"/>
     <w:lsdException w:name="Outline List 1" w:semiHidden="1" w:unhideWhenUsed="1"/>
@@ -2116,11 +3227,8 @@
     <w:lsdException w:name="Table Contemporary" w:semiHidden="1" w:unhideWhenUsed="1"/>
     <w:lsdException w:name="Table Elegant" w:semiHidden="1" w:unhideWhenUsed="1"/>
     <w:lsdException w:name="Table Professional" w:semiHidden="1" w:unhideWhenUsed="1"/>
-    <w:lsdException w:name="Table Subtle 1" w:semiHidden="1" w:unhideWhenUsed="1"/>
     <w:lsdException w:name="Table Subtle 2" w:semiHidden="1" w:unhideWhenUsed="1"/>
     <w:lsdException w:name="Table Web 1" w:semiHidden="1" w:unhideWhenUsed="1"/>
-    <w:lsdException w:name="Table Web 2" w:semiHidden="1" w:unhideWhenUsed="1"/>
-    <w:lsdException w:name="Table Web 3" w:semiHidden="1" w:unhideWhenUsed="1"/>
     <w:lsdException w:name="Balloon Text" w:semiHidden="1" w:unhideWhenUsed="1"/>
     <w:lsdException w:name="Table Grid" w:uiPriority="39"/>
     <w:lsdException w:name="Table Theme" w:semiHidden="1" w:unhideWhenUsed="1"/>
@@ -2339,6 +3447,11 @@
     <w:lsdException w:name="List Table 5 Dark Accent 6" w:uiPriority="50"/>
     <w:lsdException w:name="List Table 6 Colorful Accent 6" w:uiPriority="51"/>
     <w:lsdException w:name="List Table 7 Colorful Accent 6" w:uiPriority="52"/>
+    <w:lsdException w:name="Mention" w:semiHidden="1" w:unhideWhenUsed="1"/>
+    <w:lsdException w:name="Smart Hyperlink" w:semiHidden="1" w:unhideWhenUsed="1"/>
+    <w:lsdException w:name="Hashtag" w:semiHidden="1" w:unhideWhenUsed="1"/>
+    <w:lsdException w:name="Unresolved Mention" w:semiHidden="1" w:unhideWhenUsed="1"/>
+    <w:lsdException w:name="Smart Link" w:semiHidden="1" w:unhideWhenUsed="1"/>
   </w:latentStyles>
   <w:style w:type="paragraph" w:default="1" w:styleId="Normal">
     <w:name w:val="Normal"/>
@@ -2347,6 +3460,7 @@
   <w:style w:type="character" w:default="1" w:styleId="DefaultParagraphFont">
     <w:name w:val="Default Paragraph Font"/>
     <w:uiPriority w:val="1"/>
+    <w:semiHidden/>
     <w:unhideWhenUsed/>
   </w:style>
   <w:style w:type="table" w:default="1" w:styleId="TableNormal">

</xml_diff>